<commit_message>
Initial Gov. contribution and withholding tax calculator
</commit_message>
<xml_diff>
--- a/References/agencies and benefits.docx
+++ b/References/agencies and benefits.docx
@@ -435,14 +435,7 @@
             <w:color w:val="1155CC"/>
             <w:u w:val="single"/>
           </w:rPr>
-          <w:t>https://www.grantthornton.com.ph/newsroom/technical-alerts/outsourcing-alerts/2020/new-phic-and</w:t>
-        </w:r>
-        <w:r>
-          <w:rPr>
-            <w:color w:val="1155CC"/>
-            <w:u w:val="single"/>
-          </w:rPr>
-          <w:t>-sss-contributions-table-effective-january-2021/</w:t>
+          <w:t>https://www.grantthornton.com.ph/newsroom/technical-alerts/outsourcing-alerts/2020/new-phic-and-sss-contributions-table-effective-january-2021/</w:t>
         </w:r>
       </w:hyperlink>
     </w:p>
@@ -582,39 +575,7 @@
         </w:r>
       </w:hyperlink>
       <w:r>
-        <w:t xml:space="preserve"> (</w:t>
-      </w:r>
-      <w:proofErr w:type="spellStart"/>
-      <w:r>
-        <w:t>yung</w:t>
-      </w:r>
-      <w:proofErr w:type="spellEnd"/>
-      <w:r>
-        <w:t xml:space="preserve"> </w:t>
-      </w:r>
-      <w:proofErr w:type="spellStart"/>
-      <w:r>
-        <w:t>ibang</w:t>
-      </w:r>
-      <w:proofErr w:type="spellEnd"/>
-      <w:r>
-        <w:t xml:space="preserve"> steps is </w:t>
-      </w:r>
-      <w:proofErr w:type="spellStart"/>
-      <w:r>
-        <w:t>nandito</w:t>
-      </w:r>
-      <w:proofErr w:type="spellEnd"/>
-      <w:r>
-        <w:t xml:space="preserve"> </w:t>
-      </w:r>
-      <w:proofErr w:type="spellStart"/>
-      <w:r>
-        <w:t>na</w:t>
-      </w:r>
-      <w:proofErr w:type="spellEnd"/>
-      <w:r>
-        <w:t xml:space="preserve"> link)</w:t>
+        <w:t xml:space="preserve"> (yung ibang steps is nandito na link)</w:t>
       </w:r>
     </w:p>
     <w:p>
@@ -671,6 +632,19 @@
       <w:pPr>
         <w:ind w:left="720"/>
       </w:pPr>
+    </w:p>
+    <w:p>
+      <w:pPr>
+        <w:ind w:left="720"/>
+      </w:pPr>
+    </w:p>
+    <w:p>
+      <w:pPr>
+        <w:ind w:left="720"/>
+      </w:pPr>
+      <w:r>
+        <w:t>https://filipiknow.net/pag-ibig-contribution-table/</w:t>
+      </w:r>
     </w:p>
     <w:p>
       <w:pPr>
@@ -730,13 +704,8 @@
       </w:pPr>
       <w:r>
         <w:lastRenderedPageBreak/>
-        <w:t xml:space="preserve">13th Month </w:t>
-      </w:r>
-      <w:proofErr w:type="gramStart"/>
-      <w:r>
-        <w:t>Pay</w:t>
-      </w:r>
-      <w:proofErr w:type="gramEnd"/>
+        <w:t>13th Month Pay</w:t>
+      </w:r>
     </w:p>
     <w:p>
       <w:pPr>
@@ -884,14 +853,7 @@
             <w:color w:val="1155CC"/>
             <w:u w:val="single"/>
           </w:rPr>
-          <w:t>ht</w:t>
-        </w:r>
-        <w:r>
-          <w:rPr>
-            <w:color w:val="1155CC"/>
-            <w:u w:val="single"/>
-          </w:rPr>
-          <w:t>tps://kcrecruitment.com/hr-consulting/labor-and-employment/salary/</w:t>
+          <w:t>https://kcrecruitment.com/hr-consulting/labor-and-employment/salary/</w:t>
         </w:r>
       </w:hyperlink>
     </w:p>
@@ -911,14 +873,7 @@
             <w:color w:val="1155CC"/>
             <w:u w:val="single"/>
           </w:rPr>
-          <w:t>https://kittelsoncarpo.com/wp-content/uploads/2016/04/COMPLETE-GUIDE-INFOGRAPH_</w:t>
-        </w:r>
-        <w:r>
-          <w:rPr>
-            <w:color w:val="1155CC"/>
-            <w:u w:val="single"/>
-          </w:rPr>
-          <w:t>2-min.png</w:t>
+          <w:t>https://kittelsoncarpo.com/wp-content/uploads/2016/04/COMPLETE-GUIDE-INFOGRAPH_2-min.png</w:t>
         </w:r>
       </w:hyperlink>
     </w:p>
@@ -1405,15 +1360,7 @@
       </w:pPr>
       <w:r>
         <w:lastRenderedPageBreak/>
-        <w:t xml:space="preserve">LEAVE </w:t>
-      </w:r>
-      <w:proofErr w:type="gramStart"/>
-      <w:r>
-        <w:t>TYPES</w:t>
-      </w:r>
-      <w:proofErr w:type="gramEnd"/>
-      <w:r>
-        <w:t xml:space="preserve"> BENEFITS</w:t>
+        <w:t>LEAVE TYPES BENEFITS</w:t>
       </w:r>
     </w:p>
     <w:p>
@@ -2998,7 +2945,6 @@
   <w:style w:type="character" w:default="1" w:styleId="DefaultParagraphFont">
     <w:name w:val="Default Paragraph Font"/>
     <w:uiPriority w:val="1"/>
-    <w:semiHidden/>
     <w:unhideWhenUsed/>
   </w:style>
   <w:style w:type="table" w:default="1" w:styleId="TableNormal">

</xml_diff>